<commit_message>
feat(Roles): Manager role created #117
Created Manager role.
Updated individual requirements document.
</commit_message>
<xml_diff>
--- a/reports/Student #1/Requirements - Student #1.docx
+++ b/reports/Student #1/Requirements - Student #1.docx
@@ -345,12 +345,14 @@
                   </w:rPr>
                   <w:t xml:space="preserve"> </w:t>
                 </w:r>
+                <w:proofErr w:type="spellStart"/>
                 <w:r>
                   <w:rPr>
                     <w:rFonts w:asciiTheme="majorHAnsi" w:hAnsiTheme="majorHAnsi" w:cstheme="majorHAnsi"/>
                   </w:rPr>
                   <w:t>rafcasceb</w:t>
                 </w:r>
+                <w:proofErr w:type="spellEnd"/>
                 <w:r>
                   <w:rPr>
                     <w:rFonts w:asciiTheme="majorHAnsi" w:hAnsiTheme="majorHAnsi" w:cstheme="majorHAnsi"/>
@@ -560,7 +562,19 @@
                   <w:rPr>
                     <w:rFonts w:asciiTheme="majorHAnsi" w:hAnsiTheme="majorHAnsi" w:cstheme="majorHAnsi"/>
                   </w:rPr>
-                  <w:t>Sevilla, 16/02/2024</w:t>
+                  <w:t xml:space="preserve">Sevilla, </w:t>
+                </w:r>
+                <w:r>
+                  <w:rPr>
+                    <w:rFonts w:asciiTheme="majorHAnsi" w:hAnsiTheme="majorHAnsi" w:cstheme="majorHAnsi"/>
+                  </w:rPr>
+                  <w:t>23</w:t>
+                </w:r>
+                <w:r>
+                  <w:rPr>
+                    <w:rFonts w:asciiTheme="majorHAnsi" w:hAnsiTheme="majorHAnsi" w:cstheme="majorHAnsi"/>
+                  </w:rPr>
+                  <w:t>/02/2024</w:t>
                 </w:r>
                 <w:r>
                   <w:rPr>
@@ -1177,7 +1191,19 @@
             <w:rPr>
               <w:rFonts w:asciiTheme="majorHAnsi" w:hAnsiTheme="majorHAnsi" w:cstheme="majorHAnsi"/>
             </w:rPr>
-            <w:t xml:space="preserve">    </w:t>
+            <w:t xml:space="preserve">  </w:t>
+          </w:r>
+          <w:r>
+            <w:rPr>
+              <w:rFonts w:asciiTheme="majorHAnsi" w:hAnsiTheme="majorHAnsi" w:cstheme="majorHAnsi"/>
+            </w:rPr>
+            <w:t>DONE</w:t>
+          </w:r>
+          <w:r>
+            <w:rPr>
+              <w:rFonts w:asciiTheme="majorHAnsi" w:hAnsiTheme="majorHAnsi" w:cstheme="majorHAnsi"/>
+            </w:rPr>
+            <w:t xml:space="preserve">  </w:t>
           </w:r>
         </w:sdtContent>
       </w:sdt>
@@ -1341,7 +1367,19 @@
             <w:rPr>
               <w:rFonts w:asciiTheme="majorHAnsi" w:hAnsiTheme="majorHAnsi" w:cstheme="majorHAnsi"/>
             </w:rPr>
-            <w:t xml:space="preserve">    </w:t>
+            <w:t xml:space="preserve">  </w:t>
+          </w:r>
+          <w:r>
+            <w:rPr>
+              <w:rFonts w:asciiTheme="majorHAnsi" w:hAnsiTheme="majorHAnsi" w:cstheme="majorHAnsi"/>
+            </w:rPr>
+            <w:t>DONE</w:t>
+          </w:r>
+          <w:r>
+            <w:rPr>
+              <w:rFonts w:asciiTheme="majorHAnsi" w:hAnsiTheme="majorHAnsi" w:cstheme="majorHAnsi"/>
+            </w:rPr>
+            <w:t xml:space="preserve">  </w:t>
           </w:r>
         </w:sdtContent>
       </w:sdt>
@@ -1491,7 +1529,19 @@
             <w:rPr>
               <w:rFonts w:asciiTheme="majorHAnsi" w:hAnsiTheme="majorHAnsi" w:cstheme="majorHAnsi"/>
             </w:rPr>
-            <w:t xml:space="preserve">    </w:t>
+            <w:t xml:space="preserve">  </w:t>
+          </w:r>
+          <w:r>
+            <w:rPr>
+              <w:rFonts w:asciiTheme="majorHAnsi" w:hAnsiTheme="majorHAnsi" w:cstheme="majorHAnsi"/>
+            </w:rPr>
+            <w:t>DONE</w:t>
+          </w:r>
+          <w:r>
+            <w:rPr>
+              <w:rFonts w:asciiTheme="majorHAnsi" w:hAnsiTheme="majorHAnsi" w:cstheme="majorHAnsi"/>
+            </w:rPr>
+            <w:t xml:space="preserve">  </w:t>
           </w:r>
         </w:sdtContent>
       </w:sdt>
@@ -1674,7 +1724,6 @@
         <w:sdtPr>
           <w:rPr>
             <w:rFonts w:asciiTheme="majorHAnsi" w:hAnsiTheme="majorHAnsi" w:cstheme="majorHAnsi"/>
-            <w:lang w:val="en-US"/>
           </w:rPr>
           <w:tag w:val="Verdict"/>
           <w:id w:val="684942382"/>
@@ -1688,9 +1737,8 @@
           <w:r>
             <w:rPr>
               <w:rFonts w:asciiTheme="majorHAnsi" w:hAnsiTheme="majorHAnsi" w:cstheme="majorHAnsi"/>
-              <w:lang w:val="en-US"/>
             </w:rPr>
-            <w:t xml:space="preserve">    </w:t>
+            <w:t xml:space="preserve">  DONE  </w:t>
           </w:r>
         </w:sdtContent>
       </w:sdt>
@@ -3195,7 +3243,6 @@
         <w:sdtPr>
           <w:rPr>
             <w:rFonts w:asciiTheme="majorHAnsi" w:hAnsiTheme="majorHAnsi" w:cstheme="majorHAnsi"/>
-            <w:lang w:val="en-US"/>
           </w:rPr>
           <w:tag w:val="Verdict"/>
           <w:id w:val="1351525316"/>
@@ -3209,9 +3256,8 @@
           <w:r>
             <w:rPr>
               <w:rFonts w:asciiTheme="majorHAnsi" w:hAnsiTheme="majorHAnsi" w:cstheme="majorHAnsi"/>
-              <w:lang w:val="en-US"/>
             </w:rPr>
-            <w:t xml:space="preserve">    </w:t>
+            <w:t xml:space="preserve">  DONE  </w:t>
           </w:r>
         </w:sdtContent>
       </w:sdt>
@@ -3365,7 +3411,19 @@
             <w:rPr>
               <w:rFonts w:asciiTheme="majorHAnsi" w:hAnsiTheme="majorHAnsi" w:cstheme="majorHAnsi"/>
             </w:rPr>
-            <w:t xml:space="preserve">    </w:t>
+            <w:t xml:space="preserve">  </w:t>
+          </w:r>
+          <w:r>
+            <w:rPr>
+              <w:rFonts w:asciiTheme="majorHAnsi" w:hAnsiTheme="majorHAnsi" w:cstheme="majorHAnsi"/>
+            </w:rPr>
+            <w:t>DONE</w:t>
+          </w:r>
+          <w:r>
+            <w:rPr>
+              <w:rFonts w:asciiTheme="majorHAnsi" w:hAnsiTheme="majorHAnsi" w:cstheme="majorHAnsi"/>
+            </w:rPr>
+            <w:t xml:space="preserve">  </w:t>
           </w:r>
         </w:sdtContent>
       </w:sdt>
@@ -3417,7 +3475,19 @@
             <w:rPr>
               <w:rFonts w:asciiTheme="majorHAnsi" w:hAnsiTheme="majorHAnsi" w:cstheme="majorHAnsi"/>
             </w:rPr>
-            <w:t xml:space="preserve">    </w:t>
+            <w:t xml:space="preserve">  </w:t>
+          </w:r>
+          <w:r>
+            <w:rPr>
+              <w:rFonts w:asciiTheme="majorHAnsi" w:hAnsiTheme="majorHAnsi" w:cstheme="majorHAnsi"/>
+            </w:rPr>
+            <w:t>DONE</w:t>
+          </w:r>
+          <w:r>
+            <w:rPr>
+              <w:rFonts w:asciiTheme="majorHAnsi" w:hAnsiTheme="majorHAnsi" w:cstheme="majorHAnsi"/>
+            </w:rPr>
+            <w:t xml:space="preserve">  </w:t>
           </w:r>
         </w:sdtContent>
       </w:sdt>
@@ -3456,7 +3526,6 @@
         <w:sdtPr>
           <w:rPr>
             <w:rFonts w:asciiTheme="majorHAnsi" w:hAnsiTheme="majorHAnsi" w:cstheme="majorHAnsi"/>
-            <w:lang w:val="en-US"/>
           </w:rPr>
           <w:tag w:val="Verdict"/>
           <w:id w:val="1065380169"/>
@@ -3470,9 +3539,8 @@
           <w:r>
             <w:rPr>
               <w:rFonts w:asciiTheme="majorHAnsi" w:hAnsiTheme="majorHAnsi" w:cstheme="majorHAnsi"/>
-              <w:lang w:val="en-US"/>
             </w:rPr>
-            <w:t xml:space="preserve">    </w:t>
+            <w:t xml:space="preserve">  DONE  </w:t>
           </w:r>
         </w:sdtContent>
       </w:sdt>
@@ -6285,6 +6353,7 @@
     <w:rsidRoot w:val="002707DD"/>
     <w:rsid w:val="001E7E43"/>
     <w:rsid w:val="002707DD"/>
+    <w:rsid w:val="00D33E8E"/>
     <w:rsid w:val="00E64093"/>
   </w:rsids>
   <m:mathPr>

</xml_diff>